<commit_message>
Revised after Steven proofread.
</commit_message>
<xml_diff>
--- a/Crafting.docx
+++ b/Crafting.docx
@@ -161,11 +161,8 @@
     </w:p>
     <w:p>
       <w:r>
-        <w:t xml:space="preserve">In the Untold RPG, you can make any piece of gear that you want, and you can control two of the above, as in reality.  Usually, this will be the Cost and the Quality, but the Time will be the </w:t>
-      </w:r>
-      <w:r>
-        <w:lastRenderedPageBreak/>
-        <w:t>variable that successful Crafting Checks will determine, but you can shift this around if you want.</w:t>
+        <w:rPr/>
+        <w:t>In the Untold RPG, you can make any piece of gear that you want, and you can control two of the above, as in reality.  Usually, this will be the Cost and the Quality, and Time will be the variable that successful Crafting Checks will determine, but you can shift this around if you want.</w:t>
       </w:r>
     </w:p>
     <w:p>
@@ -346,7 +343,7 @@
       </w:r>
     </w:p>
     <w:sectPr>
-      <w:pgSz w:w="12240" w:h="15840"/>
+      <w:pgSz w:w="12240" w:h="15840" w:orient="portrait"/>
       <w:pgMar w:top="1440" w:right="1440" w:bottom="1440" w:left="1440" w:header="720" w:footer="720" w:gutter="0"/>
       <w:pgNumType w:start="1"/>
       <w:cols w:space="720"/>
@@ -370,7 +367,7 @@
         <w:ind w:left="720" w:hanging="360"/>
       </w:pPr>
       <w:rPr>
-        <w:rFonts w:ascii="Symbol" w:hAnsi="Symbol" w:hint="default"/>
+        <w:rFonts w:hint="default" w:ascii="Symbol" w:hAnsi="Symbol"/>
       </w:rPr>
     </w:lvl>
     <w:lvl w:ilvl="1" w:tplc="04090003" w:tentative="1">
@@ -382,7 +379,7 @@
         <w:ind w:left="1440" w:hanging="360"/>
       </w:pPr>
       <w:rPr>
-        <w:rFonts w:ascii="Courier New" w:hAnsi="Courier New" w:cs="Courier New" w:hint="default"/>
+        <w:rFonts w:hint="default" w:ascii="Courier New" w:hAnsi="Courier New" w:cs="Courier New"/>
       </w:rPr>
     </w:lvl>
     <w:lvl w:ilvl="2" w:tplc="04090005" w:tentative="1">
@@ -394,7 +391,7 @@
         <w:ind w:left="2160" w:hanging="360"/>
       </w:pPr>
       <w:rPr>
-        <w:rFonts w:ascii="Wingdings" w:hAnsi="Wingdings" w:hint="default"/>
+        <w:rFonts w:hint="default" w:ascii="Wingdings" w:hAnsi="Wingdings"/>
       </w:rPr>
     </w:lvl>
     <w:lvl w:ilvl="3" w:tplc="04090001" w:tentative="1">
@@ -406,7 +403,7 @@
         <w:ind w:left="2880" w:hanging="360"/>
       </w:pPr>
       <w:rPr>
-        <w:rFonts w:ascii="Symbol" w:hAnsi="Symbol" w:hint="default"/>
+        <w:rFonts w:hint="default" w:ascii="Symbol" w:hAnsi="Symbol"/>
       </w:rPr>
     </w:lvl>
     <w:lvl w:ilvl="4" w:tplc="04090003" w:tentative="1">
@@ -418,7 +415,7 @@
         <w:ind w:left="3600" w:hanging="360"/>
       </w:pPr>
       <w:rPr>
-        <w:rFonts w:ascii="Courier New" w:hAnsi="Courier New" w:cs="Courier New" w:hint="default"/>
+        <w:rFonts w:hint="default" w:ascii="Courier New" w:hAnsi="Courier New" w:cs="Courier New"/>
       </w:rPr>
     </w:lvl>
     <w:lvl w:ilvl="5" w:tplc="04090005" w:tentative="1">
@@ -430,7 +427,7 @@
         <w:ind w:left="4320" w:hanging="360"/>
       </w:pPr>
       <w:rPr>
-        <w:rFonts w:ascii="Wingdings" w:hAnsi="Wingdings" w:hint="default"/>
+        <w:rFonts w:hint="default" w:ascii="Wingdings" w:hAnsi="Wingdings"/>
       </w:rPr>
     </w:lvl>
     <w:lvl w:ilvl="6" w:tplc="04090001" w:tentative="1">
@@ -442,7 +439,7 @@
         <w:ind w:left="5040" w:hanging="360"/>
       </w:pPr>
       <w:rPr>
-        <w:rFonts w:ascii="Symbol" w:hAnsi="Symbol" w:hint="default"/>
+        <w:rFonts w:hint="default" w:ascii="Symbol" w:hAnsi="Symbol"/>
       </w:rPr>
     </w:lvl>
     <w:lvl w:ilvl="7" w:tplc="04090003" w:tentative="1">
@@ -454,7 +451,7 @@
         <w:ind w:left="5760" w:hanging="360"/>
       </w:pPr>
       <w:rPr>
-        <w:rFonts w:ascii="Courier New" w:hAnsi="Courier New" w:cs="Courier New" w:hint="default"/>
+        <w:rFonts w:hint="default" w:ascii="Courier New" w:hAnsi="Courier New" w:cs="Courier New"/>
       </w:rPr>
     </w:lvl>
     <w:lvl w:ilvl="8" w:tplc="04090005" w:tentative="1">
@@ -466,7 +463,7 @@
         <w:ind w:left="6480" w:hanging="360"/>
       </w:pPr>
       <w:rPr>
-        <w:rFonts w:ascii="Wingdings" w:hAnsi="Wingdings" w:hint="default"/>
+        <w:rFonts w:hint="default" w:ascii="Wingdings" w:hAnsi="Wingdings"/>
       </w:rPr>
     </w:lvl>
   </w:abstractNum>
@@ -570,7 +567,7 @@
   <w:docDefaults>
     <w:rPrDefault>
       <w:rPr>
-        <w:rFonts w:ascii="Gill Sans" w:eastAsia="Gill Sans" w:hAnsi="Gill Sans" w:cs="Gill Sans"/>
+        <w:rFonts w:ascii="Gill Sans" w:hAnsi="Gill Sans" w:eastAsia="Gill Sans" w:cs="Gill Sans"/>
         <w:sz w:val="24"/>
         <w:szCs w:val="24"/>
         <w:lang w:val="en-US" w:eastAsia="en-US" w:bidi="ar-SA"/>
@@ -585,14 +582,14 @@
   <w:latentStyles w:defLockedState="0" w:defUIPriority="99" w:defSemiHidden="0" w:defUnhideWhenUsed="0" w:defQFormat="0" w:count="376">
     <w:lsdException w:name="Normal" w:uiPriority="0" w:qFormat="1"/>
     <w:lsdException w:name="heading 1" w:uiPriority="9" w:qFormat="1"/>
-    <w:lsdException w:name="heading 2" w:semiHidden="1" w:uiPriority="9" w:unhideWhenUsed="1" w:qFormat="1"/>
-    <w:lsdException w:name="heading 3" w:semiHidden="1" w:uiPriority="9" w:unhideWhenUsed="1" w:qFormat="1"/>
-    <w:lsdException w:name="heading 4" w:semiHidden="1" w:uiPriority="9" w:unhideWhenUsed="1" w:qFormat="1"/>
-    <w:lsdException w:name="heading 5" w:semiHidden="1" w:uiPriority="9" w:unhideWhenUsed="1" w:qFormat="1"/>
-    <w:lsdException w:name="heading 6" w:semiHidden="1" w:uiPriority="9" w:unhideWhenUsed="1" w:qFormat="1"/>
-    <w:lsdException w:name="heading 7" w:semiHidden="1" w:uiPriority="9" w:unhideWhenUsed="1" w:qFormat="1"/>
-    <w:lsdException w:name="heading 8" w:semiHidden="1" w:uiPriority="9" w:unhideWhenUsed="1" w:qFormat="1"/>
-    <w:lsdException w:name="heading 9" w:semiHidden="1" w:uiPriority="9" w:unhideWhenUsed="1" w:qFormat="1"/>
+    <w:lsdException w:name="heading 2" w:uiPriority="9" w:semiHidden="1" w:unhideWhenUsed="1" w:qFormat="1"/>
+    <w:lsdException w:name="heading 3" w:uiPriority="9" w:semiHidden="1" w:unhideWhenUsed="1" w:qFormat="1"/>
+    <w:lsdException w:name="heading 4" w:uiPriority="9" w:semiHidden="1" w:unhideWhenUsed="1" w:qFormat="1"/>
+    <w:lsdException w:name="heading 5" w:uiPriority="9" w:semiHidden="1" w:unhideWhenUsed="1" w:qFormat="1"/>
+    <w:lsdException w:name="heading 6" w:uiPriority="9" w:semiHidden="1" w:unhideWhenUsed="1" w:qFormat="1"/>
+    <w:lsdException w:name="heading 7" w:uiPriority="9" w:semiHidden="1" w:unhideWhenUsed="1" w:qFormat="1"/>
+    <w:lsdException w:name="heading 8" w:uiPriority="9" w:semiHidden="1" w:unhideWhenUsed="1" w:qFormat="1"/>
+    <w:lsdException w:name="heading 9" w:uiPriority="9" w:semiHidden="1" w:unhideWhenUsed="1" w:qFormat="1"/>
     <w:lsdException w:name="index 1" w:semiHidden="1" w:unhideWhenUsed="1"/>
     <w:lsdException w:name="index 2" w:semiHidden="1" w:unhideWhenUsed="1"/>
     <w:lsdException w:name="index 3" w:semiHidden="1" w:unhideWhenUsed="1"/>
@@ -602,22 +599,22 @@
     <w:lsdException w:name="index 7" w:semiHidden="1" w:unhideWhenUsed="1"/>
     <w:lsdException w:name="index 8" w:semiHidden="1" w:unhideWhenUsed="1"/>
     <w:lsdException w:name="index 9" w:semiHidden="1" w:unhideWhenUsed="1"/>
-    <w:lsdException w:name="toc 1" w:semiHidden="1" w:uiPriority="39" w:unhideWhenUsed="1"/>
-    <w:lsdException w:name="toc 2" w:semiHidden="1" w:uiPriority="39" w:unhideWhenUsed="1"/>
-    <w:lsdException w:name="toc 3" w:semiHidden="1" w:uiPriority="39" w:unhideWhenUsed="1"/>
-    <w:lsdException w:name="toc 4" w:semiHidden="1" w:uiPriority="39" w:unhideWhenUsed="1"/>
-    <w:lsdException w:name="toc 5" w:semiHidden="1" w:uiPriority="39" w:unhideWhenUsed="1"/>
-    <w:lsdException w:name="toc 6" w:semiHidden="1" w:uiPriority="39" w:unhideWhenUsed="1"/>
-    <w:lsdException w:name="toc 7" w:semiHidden="1" w:uiPriority="39" w:unhideWhenUsed="1"/>
-    <w:lsdException w:name="toc 8" w:semiHidden="1" w:uiPriority="39" w:unhideWhenUsed="1"/>
-    <w:lsdException w:name="toc 9" w:semiHidden="1" w:uiPriority="39" w:unhideWhenUsed="1"/>
+    <w:lsdException w:name="toc 1" w:uiPriority="39" w:semiHidden="1" w:unhideWhenUsed="1"/>
+    <w:lsdException w:name="toc 2" w:uiPriority="39" w:semiHidden="1" w:unhideWhenUsed="1"/>
+    <w:lsdException w:name="toc 3" w:uiPriority="39" w:semiHidden="1" w:unhideWhenUsed="1"/>
+    <w:lsdException w:name="toc 4" w:uiPriority="39" w:semiHidden="1" w:unhideWhenUsed="1"/>
+    <w:lsdException w:name="toc 5" w:uiPriority="39" w:semiHidden="1" w:unhideWhenUsed="1"/>
+    <w:lsdException w:name="toc 6" w:uiPriority="39" w:semiHidden="1" w:unhideWhenUsed="1"/>
+    <w:lsdException w:name="toc 7" w:uiPriority="39" w:semiHidden="1" w:unhideWhenUsed="1"/>
+    <w:lsdException w:name="toc 8" w:uiPriority="39" w:semiHidden="1" w:unhideWhenUsed="1"/>
+    <w:lsdException w:name="toc 9" w:uiPriority="39" w:semiHidden="1" w:unhideWhenUsed="1"/>
     <w:lsdException w:name="Normal Indent" w:semiHidden="1" w:unhideWhenUsed="1"/>
     <w:lsdException w:name="footnote text" w:semiHidden="1" w:unhideWhenUsed="1"/>
     <w:lsdException w:name="annotation text" w:semiHidden="1" w:unhideWhenUsed="1"/>
     <w:lsdException w:name="header" w:semiHidden="1" w:unhideWhenUsed="1"/>
     <w:lsdException w:name="footer" w:semiHidden="1" w:unhideWhenUsed="1"/>
     <w:lsdException w:name="index heading" w:semiHidden="1" w:unhideWhenUsed="1"/>
-    <w:lsdException w:name="caption" w:semiHidden="1" w:uiPriority="35" w:unhideWhenUsed="1" w:qFormat="1"/>
+    <w:lsdException w:name="caption" w:uiPriority="35" w:semiHidden="1" w:unhideWhenUsed="1" w:qFormat="1"/>
     <w:lsdException w:name="table of figures" w:semiHidden="1" w:unhideWhenUsed="1"/>
     <w:lsdException w:name="envelope address" w:semiHidden="1" w:unhideWhenUsed="1"/>
     <w:lsdException w:name="envelope return" w:semiHidden="1" w:unhideWhenUsed="1"/>
@@ -648,7 +645,7 @@
     <w:lsdException w:name="Title" w:uiPriority="10" w:qFormat="1"/>
     <w:lsdException w:name="Closing" w:semiHidden="1" w:unhideWhenUsed="1"/>
     <w:lsdException w:name="Signature" w:semiHidden="1" w:unhideWhenUsed="1"/>
-    <w:lsdException w:name="Default Paragraph Font" w:semiHidden="1" w:uiPriority="1" w:unhideWhenUsed="1"/>
+    <w:lsdException w:name="Default Paragraph Font" w:uiPriority="1" w:semiHidden="1" w:unhideWhenUsed="1"/>
     <w:lsdException w:name="Body Text" w:semiHidden="1" w:unhideWhenUsed="1"/>
     <w:lsdException w:name="Body Text Indent" w:semiHidden="1" w:unhideWhenUsed="1"/>
     <w:lsdException w:name="List Continue" w:semiHidden="1" w:unhideWhenUsed="1"/>
@@ -848,8 +845,8 @@
     <w:lsdException w:name="Subtle Reference" w:uiPriority="31" w:qFormat="1"/>
     <w:lsdException w:name="Intense Reference" w:uiPriority="32" w:qFormat="1"/>
     <w:lsdException w:name="Book Title" w:uiPriority="33" w:qFormat="1"/>
-    <w:lsdException w:name="Bibliography" w:semiHidden="1" w:uiPriority="37" w:unhideWhenUsed="1"/>
-    <w:lsdException w:name="TOC Heading" w:semiHidden="1" w:uiPriority="39" w:unhideWhenUsed="1" w:qFormat="1"/>
+    <w:lsdException w:name="Bibliography" w:uiPriority="37" w:semiHidden="1" w:unhideWhenUsed="1"/>
+    <w:lsdException w:name="TOC Heading" w:uiPriority="39" w:semiHidden="1" w:unhideWhenUsed="1" w:qFormat="1"/>
     <w:lsdException w:name="Plain Table 1" w:uiPriority="41"/>
     <w:lsdException w:name="Plain Table 2" w:uiPriority="42"/>
     <w:lsdException w:name="Plain Table 3" w:uiPriority="43"/>
@@ -960,7 +957,7 @@
     <w:lsdException w:name="Unresolved Mention" w:semiHidden="1" w:unhideWhenUsed="1"/>
     <w:lsdException w:name="Smart Link" w:semiHidden="1" w:unhideWhenUsed="1"/>
   </w:latentStyles>
-  <w:style w:type="paragraph" w:default="1" w:styleId="Normal">
+  <w:style w:type="paragraph" w:styleId="Normal" w:default="1">
     <w:name w:val="Normal"/>
     <w:qFormat/>
     <w:rsid w:val="00A109F7"/>
@@ -975,10 +972,10 @@
     <w:rsid w:val="00D825D4"/>
     <w:pPr>
       <w:pBdr>
-        <w:top w:val="single" w:sz="24" w:space="0" w:color="4472C4" w:themeColor="accent1"/>
-        <w:left w:val="single" w:sz="24" w:space="0" w:color="4472C4" w:themeColor="accent1"/>
-        <w:bottom w:val="single" w:sz="24" w:space="0" w:color="4472C4" w:themeColor="accent1"/>
-        <w:right w:val="single" w:sz="24" w:space="0" w:color="4472C4" w:themeColor="accent1"/>
+        <w:top w:val="single" w:color="4472C4" w:themeColor="accent1" w:sz="24" w:space="0"/>
+        <w:left w:val="single" w:color="4472C4" w:themeColor="accent1" w:sz="24" w:space="0"/>
+        <w:bottom w:val="single" w:color="4472C4" w:themeColor="accent1" w:sz="24" w:space="0"/>
+        <w:right w:val="single" w:color="4472C4" w:themeColor="accent1" w:sz="24" w:space="0"/>
       </w:pBdr>
       <w:shd w:val="clear" w:color="auto" w:fill="4472C4" w:themeFill="accent1"/>
       <w:spacing w:after="0"/>
@@ -1003,10 +1000,10 @@
     <w:rsid w:val="00D825D4"/>
     <w:pPr>
       <w:pBdr>
-        <w:top w:val="single" w:sz="24" w:space="0" w:color="D9E2F3" w:themeColor="accent1" w:themeTint="33"/>
-        <w:left w:val="single" w:sz="24" w:space="0" w:color="D9E2F3" w:themeColor="accent1" w:themeTint="33"/>
-        <w:bottom w:val="single" w:sz="24" w:space="0" w:color="D9E2F3" w:themeColor="accent1" w:themeTint="33"/>
-        <w:right w:val="single" w:sz="24" w:space="0" w:color="D9E2F3" w:themeColor="accent1" w:themeTint="33"/>
+        <w:top w:val="single" w:color="D9E2F3" w:themeColor="accent1" w:themeTint="33" w:sz="24" w:space="0"/>
+        <w:left w:val="single" w:color="D9E2F3" w:themeColor="accent1" w:themeTint="33" w:sz="24" w:space="0"/>
+        <w:bottom w:val="single" w:color="D9E2F3" w:themeColor="accent1" w:themeTint="33" w:sz="24" w:space="0"/>
+        <w:right w:val="single" w:color="D9E2F3" w:themeColor="accent1" w:themeTint="33" w:sz="24" w:space="0"/>
       </w:pBdr>
       <w:shd w:val="clear" w:color="auto" w:fill="D9E2F3" w:themeFill="accent1" w:themeFillTint="33"/>
       <w:spacing w:after="0"/>
@@ -1029,7 +1026,7 @@
     <w:rsid w:val="00D825D4"/>
     <w:pPr>
       <w:pBdr>
-        <w:top w:val="single" w:sz="6" w:space="2" w:color="4472C4" w:themeColor="accent1"/>
+        <w:top w:val="single" w:color="4472C4" w:themeColor="accent1" w:sz="6" w:space="2"/>
       </w:pBdr>
       <w:spacing w:before="300" w:after="0"/>
       <w:outlineLvl w:val="2"/>
@@ -1052,7 +1049,7 @@
     <w:rsid w:val="00D825D4"/>
     <w:pPr>
       <w:pBdr>
-        <w:top w:val="dotted" w:sz="6" w:space="2" w:color="4472C4" w:themeColor="accent1"/>
+        <w:top w:val="dotted" w:color="4472C4" w:themeColor="accent1" w:sz="6" w:space="2"/>
       </w:pBdr>
       <w:spacing w:before="200" w:after="0"/>
       <w:outlineLvl w:val="3"/>
@@ -1075,7 +1072,7 @@
     <w:rsid w:val="00D825D4"/>
     <w:pPr>
       <w:pBdr>
-        <w:bottom w:val="single" w:sz="6" w:space="1" w:color="4472C4" w:themeColor="accent1"/>
+        <w:bottom w:val="single" w:color="4472C4" w:themeColor="accent1" w:sz="6" w:space="1"/>
       </w:pBdr>
       <w:spacing w:before="200" w:after="0"/>
       <w:outlineLvl w:val="4"/>
@@ -1098,7 +1095,7 @@
     <w:rsid w:val="00D825D4"/>
     <w:pPr>
       <w:pBdr>
-        <w:bottom w:val="dotted" w:sz="6" w:space="1" w:color="4472C4" w:themeColor="accent1"/>
+        <w:bottom w:val="dotted" w:color="4472C4" w:themeColor="accent1" w:sz="6" w:space="1"/>
       </w:pBdr>
       <w:spacing w:before="200" w:after="0"/>
       <w:outlineLvl w:val="5"/>
@@ -1173,13 +1170,13 @@
       <w:szCs w:val="18"/>
     </w:rPr>
   </w:style>
-  <w:style w:type="character" w:default="1" w:styleId="DefaultParagraphFont">
+  <w:style w:type="character" w:styleId="DefaultParagraphFont" w:default="1">
     <w:name w:val="Default Paragraph Font"/>
     <w:uiPriority w:val="1"/>
     <w:semiHidden/>
     <w:unhideWhenUsed/>
   </w:style>
-  <w:style w:type="table" w:default="1" w:styleId="TableNormal">
+  <w:style w:type="table" w:styleId="TableNormal" w:default="1">
     <w:name w:val="Normal Table"/>
     <w:uiPriority w:val="99"/>
     <w:semiHidden/>
@@ -1194,7 +1191,7 @@
       </w:tblCellMar>
     </w:tblPr>
   </w:style>
-  <w:style w:type="numbering" w:default="1" w:styleId="NoList">
+  <w:style w:type="numbering" w:styleId="NoList" w:default="1">
     <w:name w:val="No List"/>
     <w:uiPriority w:val="99"/>
     <w:semiHidden/>
@@ -1212,7 +1209,7 @@
       <w:spacing w:before="0" w:after="0"/>
     </w:pPr>
     <w:rPr>
-      <w:rFonts w:asciiTheme="majorHAnsi" w:eastAsiaTheme="majorEastAsia" w:hAnsiTheme="majorHAnsi" w:cstheme="majorBidi"/>
+      <w:rFonts w:asciiTheme="majorHAnsi" w:hAnsiTheme="majorHAnsi" w:eastAsiaTheme="majorEastAsia" w:cstheme="majorBidi"/>
       <w:caps/>
       <w:color w:val="4472C4" w:themeColor="accent1"/>
       <w:spacing w:val="10"/>
@@ -1220,14 +1217,14 @@
       <w:szCs w:val="52"/>
     </w:rPr>
   </w:style>
-  <w:style w:type="character" w:customStyle="1" w:styleId="TitleChar">
+  <w:style w:type="character" w:styleId="TitleChar" w:customStyle="1">
     <w:name w:val="Title Char"/>
     <w:basedOn w:val="DefaultParagraphFont"/>
     <w:link w:val="Title"/>
     <w:uiPriority w:val="10"/>
     <w:rsid w:val="00D825D4"/>
     <w:rPr>
-      <w:rFonts w:asciiTheme="majorHAnsi" w:eastAsiaTheme="majorEastAsia" w:hAnsiTheme="majorHAnsi" w:cstheme="majorBidi"/>
+      <w:rFonts w:asciiTheme="majorHAnsi" w:hAnsiTheme="majorHAnsi" w:eastAsiaTheme="majorEastAsia" w:cstheme="majorBidi"/>
       <w:caps/>
       <w:color w:val="4472C4" w:themeColor="accent1"/>
       <w:spacing w:val="10"/>
@@ -1235,7 +1232,7 @@
       <w:szCs w:val="52"/>
     </w:rPr>
   </w:style>
-  <w:style w:type="paragraph" w:customStyle="1" w:styleId="code-line">
+  <w:style w:type="paragraph" w:styleId="code-line" w:customStyle="1">
     <w:name w:val="code-line"/>
     <w:basedOn w:val="Normal"/>
     <w:rsid w:val="0047442E"/>
@@ -1243,7 +1240,7 @@
       <w:spacing w:beforeAutospacing="1" w:after="100" w:afterAutospacing="1" w:line="240" w:lineRule="auto"/>
     </w:pPr>
     <w:rPr>
-      <w:rFonts w:ascii="Times New Roman" w:eastAsia="Times New Roman" w:hAnsi="Times New Roman" w:cs="Times New Roman"/>
+      <w:rFonts w:ascii="Times New Roman" w:hAnsi="Times New Roman" w:eastAsia="Times New Roman" w:cs="Times New Roman"/>
     </w:rPr>
   </w:style>
   <w:style w:type="character" w:styleId="Strong">
@@ -1256,7 +1253,7 @@
       <w:bCs/>
     </w:rPr>
   </w:style>
-  <w:style w:type="character" w:customStyle="1" w:styleId="Heading1Char">
+  <w:style w:type="character" w:styleId="Heading1Char" w:customStyle="1">
     <w:name w:val="Heading 1 Char"/>
     <w:basedOn w:val="DefaultParagraphFont"/>
     <w:link w:val="Heading1"/>
@@ -1271,7 +1268,7 @@
       <w:shd w:val="clear" w:color="auto" w:fill="4472C4" w:themeFill="accent1"/>
     </w:rPr>
   </w:style>
-  <w:style w:type="character" w:customStyle="1" w:styleId="Heading2Char">
+  <w:style w:type="character" w:styleId="Heading2Char" w:customStyle="1">
     <w:name w:val="Heading 2 Char"/>
     <w:basedOn w:val="DefaultParagraphFont"/>
     <w:link w:val="Heading2"/>
@@ -1283,7 +1280,7 @@
       <w:shd w:val="clear" w:color="auto" w:fill="D9E2F3" w:themeFill="accent1" w:themeFillTint="33"/>
     </w:rPr>
   </w:style>
-  <w:style w:type="character" w:customStyle="1" w:styleId="Heading3Char">
+  <w:style w:type="character" w:styleId="Heading3Char" w:customStyle="1">
     <w:name w:val="Heading 3 Char"/>
     <w:basedOn w:val="DefaultParagraphFont"/>
     <w:link w:val="Heading3"/>
@@ -1295,7 +1292,7 @@
       <w:spacing w:val="15"/>
     </w:rPr>
   </w:style>
-  <w:style w:type="character" w:customStyle="1" w:styleId="Heading4Char">
+  <w:style w:type="character" w:styleId="Heading4Char" w:customStyle="1">
     <w:name w:val="Heading 4 Char"/>
     <w:basedOn w:val="DefaultParagraphFont"/>
     <w:link w:val="Heading4"/>
@@ -1308,7 +1305,7 @@
       <w:spacing w:val="10"/>
     </w:rPr>
   </w:style>
-  <w:style w:type="character" w:customStyle="1" w:styleId="Heading5Char">
+  <w:style w:type="character" w:styleId="Heading5Char" w:customStyle="1">
     <w:name w:val="Heading 5 Char"/>
     <w:basedOn w:val="DefaultParagraphFont"/>
     <w:link w:val="Heading5"/>
@@ -1321,7 +1318,7 @@
       <w:spacing w:val="10"/>
     </w:rPr>
   </w:style>
-  <w:style w:type="character" w:customStyle="1" w:styleId="Heading6Char">
+  <w:style w:type="character" w:styleId="Heading6Char" w:customStyle="1">
     <w:name w:val="Heading 6 Char"/>
     <w:basedOn w:val="DefaultParagraphFont"/>
     <w:link w:val="Heading6"/>
@@ -1334,7 +1331,7 @@
       <w:spacing w:val="10"/>
     </w:rPr>
   </w:style>
-  <w:style w:type="character" w:customStyle="1" w:styleId="Heading7Char">
+  <w:style w:type="character" w:styleId="Heading7Char" w:customStyle="1">
     <w:name w:val="Heading 7 Char"/>
     <w:basedOn w:val="DefaultParagraphFont"/>
     <w:link w:val="Heading7"/>
@@ -1347,7 +1344,7 @@
       <w:spacing w:val="10"/>
     </w:rPr>
   </w:style>
-  <w:style w:type="character" w:customStyle="1" w:styleId="Heading8Char">
+  <w:style w:type="character" w:styleId="Heading8Char" w:customStyle="1">
     <w:name w:val="Heading 8 Char"/>
     <w:basedOn w:val="DefaultParagraphFont"/>
     <w:link w:val="Heading8"/>
@@ -1361,7 +1358,7 @@
       <w:szCs w:val="18"/>
     </w:rPr>
   </w:style>
-  <w:style w:type="character" w:customStyle="1" w:styleId="Heading9Char">
+  <w:style w:type="character" w:styleId="Heading9Char" w:customStyle="1">
     <w:name w:val="Heading 9 Char"/>
     <w:basedOn w:val="DefaultParagraphFont"/>
     <w:link w:val="Heading9"/>
@@ -1411,7 +1408,7 @@
       <w:szCs w:val="21"/>
     </w:rPr>
   </w:style>
-  <w:style w:type="character" w:customStyle="1" w:styleId="SubtitleChar">
+  <w:style w:type="character" w:styleId="SubtitleChar" w:customStyle="1">
     <w:name w:val="Subtitle Char"/>
     <w:basedOn w:val="DefaultParagraphFont"/>
     <w:link w:val="Subtitle"/>
@@ -1458,7 +1455,7 @@
       <w:iCs/>
     </w:rPr>
   </w:style>
-  <w:style w:type="character" w:customStyle="1" w:styleId="QuoteChar">
+  <w:style w:type="character" w:styleId="QuoteChar" w:customStyle="1">
     <w:name w:val="Quote Char"/>
     <w:basedOn w:val="DefaultParagraphFont"/>
     <w:link w:val="Quote"/>
@@ -1488,7 +1485,7 @@
       <w:color w:val="4472C4" w:themeColor="accent1"/>
     </w:rPr>
   </w:style>
-  <w:style w:type="character" w:customStyle="1" w:styleId="IntenseQuoteChar">
+  <w:style w:type="character" w:styleId="IntenseQuoteChar" w:customStyle="1">
     <w:name w:val="Intense Quote Char"/>
     <w:basedOn w:val="DefaultParagraphFont"/>
     <w:link w:val="IntenseQuote"/>

</xml_diff>